<commit_message>
Add breaks to college visual
</commit_message>
<xml_diff>
--- a/Results/Model Summaries.docx
+++ b/Results/Model Summaries.docx
@@ -8189,6 +8189,7 @@
                 <w:szCs w:val="20"/>
               </w:rPr>
             </w:pPr>
+            <w:bookmarkStart w:id="0" w:name="_Hlk72248773"/>
             <w:r>
               <w:rPr>
                 <w:rFonts w:eastAsia="Times New Roman"/>
@@ -8489,7 +8490,7 @@
                 <w:sz w:val="20"/>
                 <w:szCs w:val="20"/>
               </w:rPr>
-              <w:t>580.8</w:t>
+              <w:t>644.7</w:t>
             </w:r>
           </w:p>
         </w:tc>
@@ -8561,7 +8562,7 @@
                 <w:sz w:val="20"/>
                 <w:szCs w:val="20"/>
               </w:rPr>
-              <w:t>325</w:t>
+              <w:t>322</w:t>
             </w:r>
           </w:p>
         </w:tc>
@@ -8597,7 +8598,7 @@
                 <w:sz w:val="20"/>
                 <w:szCs w:val="20"/>
               </w:rPr>
-              <w:t>0.776</w:t>
+              <w:t>0.862</w:t>
             </w:r>
           </w:p>
         </w:tc>
@@ -8633,7 +8634,7 @@
                 <w:sz w:val="20"/>
                 <w:szCs w:val="20"/>
               </w:rPr>
-              <w:t>0.937</w:t>
+              <w:t>0.910</w:t>
             </w:r>
           </w:p>
         </w:tc>
@@ -8709,7 +8710,7 @@
                 <w:sz w:val="20"/>
                 <w:szCs w:val="20"/>
               </w:rPr>
-              <w:t>204.6</w:t>
+              <w:t>147.7</w:t>
             </w:r>
           </w:p>
         </w:tc>
@@ -8745,7 +8746,7 @@
                 <w:sz w:val="20"/>
                 <w:szCs w:val="20"/>
               </w:rPr>
-              <w:t>438</w:t>
+              <w:t>439</w:t>
             </w:r>
           </w:p>
         </w:tc>
@@ -8781,7 +8782,7 @@
                 <w:sz w:val="20"/>
                 <w:szCs w:val="20"/>
               </w:rPr>
-              <w:t>325</w:t>
+              <w:t>322</w:t>
             </w:r>
           </w:p>
         </w:tc>
@@ -8817,7 +8818,7 @@
                 <w:sz w:val="20"/>
                 <w:szCs w:val="20"/>
               </w:rPr>
-              <w:t>0.467</w:t>
+              <w:t>0.337</w:t>
             </w:r>
           </w:p>
         </w:tc>
@@ -8853,7 +8854,7 @@
                 <w:sz w:val="20"/>
                 <w:szCs w:val="20"/>
               </w:rPr>
-              <w:t>0.990</w:t>
+              <w:t>0.997</w:t>
             </w:r>
           </w:p>
         </w:tc>
@@ -8929,7 +8930,7 @@
                 <w:sz w:val="20"/>
                 <w:szCs w:val="20"/>
               </w:rPr>
-              <w:t>273.4</w:t>
+              <w:t>315.2</w:t>
             </w:r>
           </w:p>
         </w:tc>
@@ -9001,7 +9002,7 @@
                 <w:sz w:val="20"/>
                 <w:szCs w:val="20"/>
               </w:rPr>
-              <w:t>325</w:t>
+              <w:t>322</w:t>
             </w:r>
           </w:p>
         </w:tc>
@@ -9037,7 +9038,7 @@
                 <w:sz w:val="20"/>
                 <w:szCs w:val="20"/>
               </w:rPr>
-              <w:t>0.639</w:t>
+              <w:t>0.737</w:t>
             </w:r>
           </w:p>
         </w:tc>
@@ -9073,7 +9074,7 @@
                 <w:sz w:val="20"/>
                 <w:szCs w:val="20"/>
               </w:rPr>
-              <w:t>0.969</w:t>
+              <w:t>0.948</w:t>
             </w:r>
           </w:p>
         </w:tc>
@@ -9149,7 +9150,7 @@
                 <w:sz w:val="20"/>
                 <w:szCs w:val="20"/>
               </w:rPr>
-              <w:t>-81.4</w:t>
+              <w:t>-86.9</w:t>
             </w:r>
           </w:p>
         </w:tc>
@@ -9185,7 +9186,7 @@
                 <w:sz w:val="20"/>
                 <w:szCs w:val="20"/>
               </w:rPr>
-              <w:t>383</w:t>
+              <w:t>382</w:t>
             </w:r>
           </w:p>
         </w:tc>
@@ -9221,7 +9222,7 @@
                 <w:sz w:val="20"/>
                 <w:szCs w:val="20"/>
               </w:rPr>
-              <w:t>325</w:t>
+              <w:t>322</w:t>
             </w:r>
           </w:p>
         </w:tc>
@@ -9257,7 +9258,7 @@
                 <w:sz w:val="20"/>
                 <w:szCs w:val="20"/>
               </w:rPr>
-              <w:t>-0.213</w:t>
+              <w:t>-0.228</w:t>
             </w:r>
           </w:p>
         </w:tc>
@@ -9293,7 +9294,7 @@
                 <w:sz w:val="20"/>
                 <w:szCs w:val="20"/>
               </w:rPr>
-              <w:t>1.000</w:t>
+              <w:t>0.999</w:t>
             </w:r>
           </w:p>
         </w:tc>
@@ -9369,7 +9370,7 @@
                 <w:sz w:val="20"/>
                 <w:szCs w:val="20"/>
               </w:rPr>
-              <w:t>-376.3</w:t>
+              <w:t>-497.1</w:t>
             </w:r>
           </w:p>
         </w:tc>
@@ -9405,7 +9406,7 @@
                 <w:sz w:val="20"/>
                 <w:szCs w:val="20"/>
               </w:rPr>
-              <w:t>786</w:t>
+              <w:t>784</w:t>
             </w:r>
           </w:p>
         </w:tc>
@@ -9441,7 +9442,7 @@
                 <w:sz w:val="20"/>
                 <w:szCs w:val="20"/>
               </w:rPr>
-              <w:t>325</w:t>
+              <w:t>322</w:t>
             </w:r>
           </w:p>
         </w:tc>
@@ -9477,7 +9478,7 @@
                 <w:sz w:val="20"/>
                 <w:szCs w:val="20"/>
               </w:rPr>
-              <w:t>-0.479</w:t>
+              <w:t>-0.634</w:t>
             </w:r>
           </w:p>
         </w:tc>
@@ -9513,7 +9514,7 @@
                 <w:sz w:val="20"/>
                 <w:szCs w:val="20"/>
               </w:rPr>
-              <w:t>0.989</w:t>
+              <w:t>0.969</w:t>
             </w:r>
           </w:p>
         </w:tc>
@@ -9589,7 +9590,7 @@
                 <w:sz w:val="20"/>
                 <w:szCs w:val="20"/>
               </w:rPr>
-              <w:t>-307.4</w:t>
+              <w:t>-329.5</w:t>
             </w:r>
           </w:p>
         </w:tc>
@@ -9625,7 +9626,7 @@
                 <w:sz w:val="20"/>
                 <w:szCs w:val="20"/>
               </w:rPr>
-              <w:t>783</w:t>
+              <w:t>780</w:t>
             </w:r>
           </w:p>
         </w:tc>
@@ -9661,7 +9662,7 @@
                 <w:sz w:val="20"/>
                 <w:szCs w:val="20"/>
               </w:rPr>
-              <w:t>325</w:t>
+              <w:t>322</w:t>
             </w:r>
           </w:p>
         </w:tc>
@@ -9697,7 +9698,7 @@
                 <w:sz w:val="20"/>
                 <w:szCs w:val="20"/>
               </w:rPr>
-              <w:t>-0.393</w:t>
+              <w:t>-0.422</w:t>
             </w:r>
           </w:p>
         </w:tc>
@@ -9733,7 +9734,7 @@
                 <w:sz w:val="20"/>
                 <w:szCs w:val="20"/>
               </w:rPr>
-              <w:t>0.995</w:t>
+              <w:t>0.993</w:t>
             </w:r>
           </w:p>
         </w:tc>
@@ -9809,7 +9810,7 @@
                 <w:sz w:val="20"/>
                 <w:szCs w:val="20"/>
               </w:rPr>
-              <w:t>-662.2</w:t>
+              <w:t>-731.6</w:t>
             </w:r>
           </w:p>
         </w:tc>
@@ -9845,7 +9846,7 @@
                 <w:sz w:val="20"/>
                 <w:szCs w:val="20"/>
               </w:rPr>
-              <w:t>755</w:t>
+              <w:t>757</w:t>
             </w:r>
           </w:p>
         </w:tc>
@@ -9881,7 +9882,7 @@
                 <w:sz w:val="20"/>
                 <w:szCs w:val="20"/>
               </w:rPr>
-              <w:t>325</w:t>
+              <w:t>322</w:t>
             </w:r>
           </w:p>
         </w:tc>
@@ -9917,7 +9918,7 @@
                 <w:sz w:val="20"/>
                 <w:szCs w:val="20"/>
               </w:rPr>
-              <w:t>-0.877</w:t>
+              <w:t>-0.967</w:t>
             </w:r>
           </w:p>
         </w:tc>
@@ -9953,7 +9954,7 @@
                 <w:sz w:val="20"/>
                 <w:szCs w:val="20"/>
               </w:rPr>
-              <w:t>0.905</w:t>
+              <w:t>0.870</w:t>
             </w:r>
           </w:p>
         </w:tc>
@@ -10029,7 +10030,7 @@
                 <w:sz w:val="20"/>
                 <w:szCs w:val="20"/>
               </w:rPr>
-              <w:t>68.9</w:t>
+              <w:t>167.6</w:t>
             </w:r>
           </w:p>
         </w:tc>
@@ -10065,7 +10066,7 @@
                 <w:sz w:val="20"/>
                 <w:szCs w:val="20"/>
               </w:rPr>
-              <w:t>483</w:t>
+              <w:t>484</w:t>
             </w:r>
           </w:p>
         </w:tc>
@@ -10101,7 +10102,7 @@
                 <w:sz w:val="20"/>
                 <w:szCs w:val="20"/>
               </w:rPr>
-              <w:t>325</w:t>
+              <w:t>322</w:t>
             </w:r>
           </w:p>
         </w:tc>
@@ -10137,7 +10138,7 @@
                 <w:sz w:val="20"/>
                 <w:szCs w:val="20"/>
               </w:rPr>
-              <w:t>0.142</w:t>
+              <w:t>0.346</w:t>
             </w:r>
           </w:p>
         </w:tc>
@@ -10173,7 +10174,7 @@
                 <w:sz w:val="20"/>
                 <w:szCs w:val="20"/>
               </w:rPr>
-              <w:t>1.000</w:t>
+              <w:t>0.997</w:t>
             </w:r>
           </w:p>
         </w:tc>
@@ -10249,7 +10250,7 @@
                 <w:sz w:val="20"/>
                 <w:szCs w:val="20"/>
               </w:rPr>
-              <w:t>-286.0</w:t>
+              <w:t>-234.6</w:t>
             </w:r>
           </w:p>
         </w:tc>
@@ -10285,7 +10286,7 @@
                 <w:sz w:val="20"/>
                 <w:szCs w:val="20"/>
               </w:rPr>
-              <w:t>440</w:t>
+              <w:t>442</w:t>
             </w:r>
           </w:p>
         </w:tc>
@@ -10321,7 +10322,7 @@
                 <w:sz w:val="20"/>
                 <w:szCs w:val="20"/>
               </w:rPr>
-              <w:t>325</w:t>
+              <w:t>322</w:t>
             </w:r>
           </w:p>
         </w:tc>
@@ -10357,7 +10358,7 @@
                 <w:sz w:val="20"/>
                 <w:szCs w:val="20"/>
               </w:rPr>
-              <w:t>-0.650</w:t>
+              <w:t>-0.530</w:t>
             </w:r>
           </w:p>
         </w:tc>
@@ -10393,7 +10394,7 @@
                 <w:sz w:val="20"/>
                 <w:szCs w:val="20"/>
               </w:rPr>
-              <w:t>0.966</w:t>
+              <w:t>0.984</w:t>
             </w:r>
           </w:p>
         </w:tc>
@@ -10469,7 +10470,7 @@
                 <w:sz w:val="20"/>
                 <w:szCs w:val="20"/>
               </w:rPr>
-              <w:t>-354.8</w:t>
+              <w:t>-402.2</w:t>
             </w:r>
           </w:p>
         </w:tc>
@@ -10505,7 +10506,7 @@
                 <w:sz w:val="20"/>
                 <w:szCs w:val="20"/>
               </w:rPr>
-              <w:t>433</w:t>
+              <w:t>434</w:t>
             </w:r>
           </w:p>
         </w:tc>
@@ -10541,7 +10542,7 @@
                 <w:sz w:val="20"/>
                 <w:szCs w:val="20"/>
               </w:rPr>
-              <w:t>325</w:t>
+              <w:t>322</w:t>
             </w:r>
           </w:p>
         </w:tc>
@@ -10577,7 +10578,7 @@
                 <w:sz w:val="20"/>
                 <w:szCs w:val="20"/>
               </w:rPr>
-              <w:t>-0.820</w:t>
+              <w:t>-0.927</w:t>
             </w:r>
           </w:p>
         </w:tc>
@@ -10613,11 +10614,12 @@
                 <w:sz w:val="20"/>
                 <w:szCs w:val="20"/>
               </w:rPr>
-              <w:t>0.924</w:t>
+              <w:t>0.886</w:t>
             </w:r>
           </w:p>
         </w:tc>
       </w:tr>
+      <w:bookmarkEnd w:id="0"/>
     </w:tbl>
     <w:p/>
     <w:sectPr>

</xml_diff>